<commit_message>
Added some completions to TrackingOutputHelper (does not mean it's complete...)
</commit_message>
<xml_diff>
--- a/TrackingOutputHelper.docx
+++ b/TrackingOutputHelper.docx
@@ -12,9 +12,6 @@
         <w:t>Database complementary information :</w:t>
         <w:br/>
         <w:br/>
-      </w:r>
-      <w:r>
-        <w:rPr/>
         <w:t>sbs_ft.tracker.tmp_comm_range =200</w:t>
       </w:r>
     </w:p>
@@ -124,15 +121,7 @@
       </w:pPr>
       <w:r>
         <w:rPr/>
-        <w:t xml:space="preserve">Plane </w:t>
-      </w:r>
-      <w:r>
-        <w:rPr/>
-        <w:t>variables</w:t>
-      </w:r>
-      <w:r>
-        <w:rPr/>
-        <w:t>:</w:t>
+        <w:t>Plane variables:</w:t>
       </w:r>
     </w:p>
     <w:p>
@@ -161,22 +150,55 @@
         <w:rPr/>
       </w:pPr>
       <w:r>
-        <w:rPr/>
-        <w:t>sbs.gems.x1.*    variables for x1 plane</w:t>
-      </w:r>
-    </w:p>
-    <w:p>
-      <w:pPr>
-        <w:pStyle w:val="Normal"/>
-        <w:rPr/>
-      </w:pPr>
-      <w:r>
-        <w:rPr/>
-        <w:t xml:space="preserve">Plane variables </w:t>
-      </w:r>
-      <w:r>
-        <w:rPr/>
-        <w:t>also contains coordinate objects, which store the information of the clusters  that were used for the track</w:t>
+        <w:rPr>
+          <w:i/>
+          <w:iCs/>
+        </w:rPr>
+        <w:t>sbs.gems.x1.*</w:t>
+      </w:r>
+      <w:r>
+        <w:rPr/>
+        <w:t xml:space="preserve">    variables for x1 plane</w:t>
+      </w:r>
+    </w:p>
+    <w:p>
+      <w:pPr>
+        <w:pStyle w:val="Normal"/>
+        <w:rPr/>
+      </w:pPr>
+      <w:r>
+        <w:rPr/>
+      </w:r>
+    </w:p>
+    <w:p>
+      <w:pPr>
+        <w:pStyle w:val="Normal"/>
+        <w:rPr/>
+      </w:pPr>
+      <w:r>
+        <w:rPr/>
+      </w:r>
+    </w:p>
+    <w:p>
+      <w:pPr>
+        <w:pStyle w:val="Normal"/>
+        <w:rPr/>
+      </w:pPr>
+      <w:r>
+        <w:rPr/>
+        <w:t>Plane variables also contains coordinate objects, which store</w:t>
+      </w:r>
+      <w:r>
+        <w:rPr/>
+        <w:t>s</w:t>
+      </w:r>
+      <w:r>
+        <w:rPr/>
+        <w:t xml:space="preserve"> the information of </w:t>
+      </w:r>
+      <w:r>
+        <w:rPr/>
+        <w:t>the track wrt the plane</w:t>
       </w:r>
     </w:p>
     <w:p>
@@ -220,47 +242,227 @@
       </w:r>
       <w:r>
         <w:rPr/>
-        <w:t> :</w:t>
-      </w:r>
-      <w:r>
-        <w:rPr/>
-        <w:t xml:space="preserve">position of the hit composing the </w:t>
-      </w:r>
-    </w:p>
-    <w:p>
-      <w:pPr>
-        <w:pStyle w:val="Normal"/>
-        <w:rPr/>
-      </w:pPr>
-      <w:r>
-        <w:rPr/>
-      </w:r>
-    </w:p>
-    <w:p>
-      <w:pPr>
-        <w:pStyle w:val="Normal"/>
-        <w:rPr/>
-      </w:pPr>
-      <w:r>
-        <w:rPr/>
-      </w:r>
-    </w:p>
-    <w:p>
-      <w:pPr>
-        <w:pStyle w:val="Normal"/>
-        <w:rPr/>
-      </w:pPr>
-      <w:r>
-        <w:rPr/>
-        <w:t xml:space="preserve">Projection </w:t>
-      </w:r>
-      <w:r>
-        <w:rPr/>
-        <w:t>variables</w:t>
-      </w:r>
-      <w:r>
-        <w:rPr/>
-        <w:t xml:space="preserve"> (projection x is the combination of all x planes)</w:t>
+        <w:t xml:space="preserve">: position of the </w:t>
+      </w:r>
+      <w:r>
+        <w:rPr/>
+        <w:t>2D track on the given plane</w:t>
+      </w:r>
+      <w:r>
+        <w:rPr/>
+        <w:t xml:space="preserve"> </w:t>
+      </w:r>
+    </w:p>
+    <w:p>
+      <w:pPr>
+        <w:pStyle w:val="Normal"/>
+        <w:rPr/>
+      </w:pPr>
+      <w:r>
+        <w:rPr>
+          <w:i/>
+          <w:iCs/>
+        </w:rPr>
+        <w:t>resid</w:t>
+      </w:r>
+      <w:r>
+        <w:rPr/>
+        <w:t xml:space="preserve">: </w:t>
+      </w:r>
+      <w:r>
+        <w:rPr/>
+        <w:t xml:space="preserve">residual of the cluster position wrt the </w:t>
+      </w:r>
+      <w:r>
+        <w:rPr/>
+        <w:t xml:space="preserve">position of the </w:t>
+      </w:r>
+      <w:r>
+        <w:rPr/>
+        <w:t xml:space="preserve">2D track on the given plane </w:t>
+      </w:r>
+    </w:p>
+    <w:p>
+      <w:pPr>
+        <w:pStyle w:val="Normal"/>
+        <w:rPr/>
+      </w:pPr>
+      <w:r>
+        <w:rPr>
+          <w:i/>
+          <w:iCs/>
+        </w:rPr>
+        <w:t>s</w:t>
+      </w:r>
+      <w:r>
+        <w:rPr>
+          <w:i/>
+          <w:iCs/>
+        </w:rPr>
+        <w:t>lope</w:t>
+      </w:r>
+      <w:r>
+        <w:rPr/>
+        <w:t xml:space="preserve">: </w:t>
+      </w:r>
+      <w:r>
+        <w:rPr/>
+        <w:t xml:space="preserve">slope </w:t>
+      </w:r>
+      <w:r>
+        <w:rPr/>
+        <w:t xml:space="preserve">of the </w:t>
+      </w:r>
+      <w:r>
+        <w:rPr/>
+        <w:t>2D track on the given plane</w:t>
+      </w:r>
+      <w:r>
+        <w:rPr/>
+        <w:t xml:space="preserve"> </w:t>
+      </w:r>
+    </w:p>
+    <w:p>
+      <w:pPr>
+        <w:pStyle w:val="Normal"/>
+        <w:rPr/>
+      </w:pPr>
+      <w:r>
+        <w:rPr>
+          <w:i/>
+          <w:iCs/>
+        </w:rPr>
+        <w:t>3D</w:t>
+      </w:r>
+      <w:r>
+        <w:rPr>
+          <w:i/>
+          <w:iCs/>
+        </w:rPr>
+        <w:t>pos</w:t>
+      </w:r>
+      <w:r>
+        <w:rPr/>
+        <w:t xml:space="preserve">: position of the </w:t>
+      </w:r>
+      <w:r>
+        <w:rPr/>
+        <w:t>3D track on the given plane</w:t>
+      </w:r>
+      <w:r>
+        <w:rPr/>
+        <w:t xml:space="preserve"> </w:t>
+      </w:r>
+    </w:p>
+    <w:p>
+      <w:pPr>
+        <w:pStyle w:val="Normal"/>
+        <w:rPr/>
+      </w:pPr>
+      <w:r>
+        <w:rPr>
+          <w:i/>
+          <w:iCs/>
+        </w:rPr>
+        <w:t>3Dresid</w:t>
+      </w:r>
+      <w:r>
+        <w:rPr/>
+        <w:t xml:space="preserve">: </w:t>
+      </w:r>
+      <w:r>
+        <w:rPr/>
+        <w:t xml:space="preserve">residual of the cluster position wrt the </w:t>
+      </w:r>
+      <w:r>
+        <w:rPr/>
+        <w:t xml:space="preserve">position of the </w:t>
+      </w:r>
+      <w:r>
+        <w:rPr/>
+        <w:t xml:space="preserve">3D track on the given plane </w:t>
+      </w:r>
+    </w:p>
+    <w:p>
+      <w:pPr>
+        <w:pStyle w:val="Normal"/>
+        <w:rPr/>
+      </w:pPr>
+      <w:r>
+        <w:rPr>
+          <w:i/>
+          <w:iCs/>
+        </w:rPr>
+        <w:t>3D</w:t>
+      </w:r>
+      <w:r>
+        <w:rPr>
+          <w:i/>
+          <w:iCs/>
+        </w:rPr>
+        <w:t>s</w:t>
+      </w:r>
+      <w:r>
+        <w:rPr>
+          <w:i/>
+          <w:iCs/>
+        </w:rPr>
+        <w:t>lope</w:t>
+      </w:r>
+      <w:r>
+        <w:rPr/>
+        <w:t xml:space="preserve">: </w:t>
+      </w:r>
+      <w:r>
+        <w:rPr/>
+        <w:t xml:space="preserve">slope </w:t>
+      </w:r>
+      <w:r>
+        <w:rPr/>
+        <w:t xml:space="preserve">of the </w:t>
+      </w:r>
+      <w:r>
+        <w:rPr/>
+        <w:t>3D track on the given plane</w:t>
+      </w:r>
+      <w:r>
+        <w:rPr/>
+        <w:t xml:space="preserve"> </w:t>
+      </w:r>
+    </w:p>
+    <w:p>
+      <w:pPr>
+        <w:pStyle w:val="Normal"/>
+        <w:rPr>
+          <w:i/>
+          <w:i/>
+          <w:iCs/>
+        </w:rPr>
+      </w:pPr>
+      <w:r>
+        <w:rPr>
+          <w:b/>
+          <w:bCs/>
+        </w:rPr>
+      </w:r>
+    </w:p>
+    <w:p>
+      <w:pPr>
+        <w:pStyle w:val="Normal"/>
+        <w:rPr/>
+      </w:pPr>
+      <w:r>
+        <w:rPr/>
+      </w:r>
+    </w:p>
+    <w:p>
+      <w:pPr>
+        <w:pStyle w:val="Normal"/>
+        <w:rPr/>
+      </w:pPr>
+      <w:r>
+        <w:rPr/>
+        <w:t>Projection variables (projection x is the combination of all x planes)</w:t>
       </w:r>
     </w:p>
     <w:p>
@@ -289,19 +491,7 @@
       </w:pPr>
       <w:r>
         <w:rPr/>
-        <w:t>Road</w:t>
-      </w:r>
-      <w:r>
-        <w:rPr/>
-        <w:t xml:space="preserve"> </w:t>
-      </w:r>
-      <w:r>
-        <w:rPr/>
-        <w:t>variables</w:t>
-      </w:r>
-      <w:r>
-        <w:rPr/>
-        <w:t>:</w:t>
+        <w:t>Road variables:</w:t>
       </w:r>
     </w:p>
     <w:p>
@@ -335,7 +525,7 @@
       </w:r>
       <w:r>
         <w:rPr/>
-        <w:t> : varaibles for road fitting</w:t>
+        <w:t>: varaibles for road fitting</w:t>
         <w:br/>
       </w:r>
       <w:r>
@@ -347,17 +537,171 @@
       </w:r>
       <w:r>
         <w:rPr/>
-        <w:t> : flag to indicate if this track is considered good for the algorithm</w:t>
-      </w:r>
-    </w:p>
-    <w:p>
-      <w:pPr>
-        <w:pStyle w:val="Normal"/>
-        <w:rPr/>
-      </w:pPr>
+        <w:t>: flag to indicate if this track is considered good for the algorithm</w:t>
+      </w:r>
+    </w:p>
+    <w:p>
+      <w:pPr>
+        <w:pStyle w:val="Normal"/>
+        <w:rPr/>
+      </w:pPr>
+      <w:r>
+        <w:rPr>
+          <w:i/>
+          <w:iCs/>
+        </w:rPr>
+        <w:t>pos</w:t>
+      </w:r>
+      <w:r>
+        <w:rPr/>
+        <w:t xml:space="preserve">: position of the </w:t>
+      </w:r>
+      <w:r>
+        <w:rPr/>
+        <w:t>2D track at z = 0</w:t>
+      </w:r>
+    </w:p>
+    <w:p>
+      <w:pPr>
+        <w:pStyle w:val="Normal"/>
+        <w:rPr/>
+      </w:pPr>
+      <w:r>
+        <w:rPr>
+          <w:i/>
+          <w:iCs/>
+        </w:rPr>
+        <w:t>s</w:t>
+      </w:r>
+      <w:r>
+        <w:rPr>
+          <w:i/>
+          <w:iCs/>
+        </w:rPr>
+        <w:t>lope</w:t>
+      </w:r>
+      <w:r>
+        <w:rPr/>
+        <w:t xml:space="preserve">: </w:t>
+      </w:r>
+      <w:r>
+        <w:rPr/>
+        <w:t xml:space="preserve">slope </w:t>
+      </w:r>
+      <w:r>
+        <w:rPr/>
+        <w:t xml:space="preserve">of the </w:t>
+      </w:r>
+      <w:r>
+        <w:rPr/>
+        <w:t>2D track</w:t>
+      </w:r>
+    </w:p>
+    <w:p>
+      <w:pPr>
+        <w:pStyle w:val="Normal"/>
+        <w:rPr/>
+      </w:pPr>
+      <w:r>
+        <w:rPr>
+          <w:i/>
+          <w:iCs/>
+        </w:rPr>
+        <w:t>trkstat</w:t>
+      </w:r>
+      <w:r>
+        <w:rPr>
+          <w:i w:val="false"/>
+          <w:iCs w:val="false"/>
+        </w:rPr>
+        <w:t>: tracking status as defined in ‘‘Road.h’’</w:t>
+      </w:r>
       <w:r>
         <w:rPr/>
         <w:br/>
+      </w:r>
+    </w:p>
+    <w:p>
+      <w:pPr>
+        <w:pStyle w:val="TableContents"/>
+        <w:rPr/>
+      </w:pPr>
+      <w:r>
+        <w:rPr/>
+        <w:tab/>
+        <w:t>enum ETrackingStatus {</w:t>
+      </w:r>
+    </w:p>
+    <w:p>
+      <w:pPr>
+        <w:pStyle w:val="TableContents"/>
+        <w:rPr/>
+      </w:pPr>
+      <w:r>
+        <w:rPr/>
+        <w:tab/>
+        <w:tab/>
+        <w:t>kTrackOK = 0,</w:t>
+      </w:r>
+    </w:p>
+    <w:p>
+      <w:pPr>
+        <w:pStyle w:val="TableContents"/>
+        <w:rPr/>
+      </w:pPr>
+      <w:r>
+        <w:rPr/>
+        <w:tab/>
+        <w:tab/>
+        <w:t>kTooFewPlanesWithHits = 1, // Too few planes with hits</w:t>
+      </w:r>
+    </w:p>
+    <w:p>
+      <w:pPr>
+        <w:pStyle w:val="TableContents"/>
+        <w:rPr/>
+      </w:pPr>
+      <w:r>
+        <w:rPr/>
+        <w:tab/>
+        <w:tab/>
+        <w:t>kTooManyHitCombos = 2, // Too many hit combinations to fit</w:t>
+      </w:r>
+    </w:p>
+    <w:p>
+      <w:pPr>
+        <w:pStyle w:val="TableContents"/>
+        <w:rPr/>
+      </w:pPr>
+      <w:r>
+        <w:rPr/>
+        <w:tab/>
+        <w:tab/>
+        <w:t>kNoGoodFit = 3, // No fit with good chi2</w:t>
+      </w:r>
+    </w:p>
+    <w:p>
+      <w:pPr>
+        <w:pStyle w:val="TableContents"/>
+        <w:rPr/>
+      </w:pPr>
+      <w:r>
+        <w:rPr/>
+        <w:tab/>
+        <w:t>};</w:t>
+      </w:r>
+    </w:p>
+    <w:p>
+      <w:pPr>
+        <w:pStyle w:val="TableContents"/>
+        <w:rPr>
+          <w:u w:val="double"/>
+        </w:rPr>
+      </w:pPr>
+      <w:r>
+        <w:rPr>
+          <w:u w:val="double"/>
+        </w:rPr>
       </w:r>
     </w:p>
     <w:sectPr>
@@ -367,6 +711,7 @@
       <w:pgNumType w:fmt="decimal"/>
       <w:formProt w:val="false"/>
       <w:textDirection w:val="lrTb"/>
+      <w:docGrid w:type="default" w:linePitch="240" w:charSpace="4294961151"/>
     </w:sectPr>
   </w:body>
 </w:document>
@@ -378,15 +723,12 @@
     <w:rPrDefault>
       <w:rPr>
         <w:rFonts w:ascii="Liberation Serif" w:hAnsi="Liberation Serif" w:eastAsia="Noto Sans CJK SC Regular" w:cs="FreeSans"/>
-        <w:sz w:val="24"/>
         <w:szCs w:val="24"/>
         <w:lang w:val="fr-FR" w:eastAsia="zh-CN" w:bidi="hi-IN"/>
       </w:rPr>
     </w:rPrDefault>
     <w:pPrDefault>
-      <w:pPr>
-        <w:widowControl/>
-      </w:pPr>
+      <w:pPr/>
     </w:pPrDefault>
   </w:docDefaults>
   <w:style w:type="paragraph" w:styleId="Normal">
@@ -394,10 +736,12 @@
     <w:qFormat/>
     <w:pPr>
       <w:widowControl/>
+      <w:bidi w:val="0"/>
+      <w:jc w:val="left"/>
     </w:pPr>
     <w:rPr>
       <w:rFonts w:ascii="Liberation Serif" w:hAnsi="Liberation Serif" w:eastAsia="Noto Sans CJK SC Regular" w:cs="FreeSans"/>
-      <w:color w:val="auto"/>
+      <w:color w:val="00000A"/>
       <w:sz w:val="24"/>
       <w:szCs w:val="24"/>
       <w:lang w:val="fr-FR" w:eastAsia="zh-CN" w:bidi="hi-IN"/>

</xml_diff>